<commit_message>
Front-end changes adding CSS
</commit_message>
<xml_diff>
--- a/interface/static/tmp/Clipping_Tue_20Nov2018.docx
+++ b/interface/static/tmp/Clipping_Tue_20Nov2018.docx
@@ -152,7 +152,6 @@
                 <w:rStyle w:val="regionStyle"/>
                 <w:b/>
               </w:rPr>
-              <w:t>Região da Notícia</w:t>
             </w:r>
           </w:p>
         </w:tc>
@@ -198,360 +197,7 @@
                 <w:rStyle w:val="titleStyle"/>
                 <w:b/>
               </w:rPr>
-              <w:t>Veneno de cobra e sangue de búfalo são matérias-primas</w:t>
-            </w:r>
-          </w:p>
-        </w:tc>
-        <w:tc>
-          <w:tcPr/>
-          <w:p>
-            <w:pPr>
-              <w:contextualSpacing w:val="0"/>
-              <w:rPr/>
-            </w:pPr>
-            <w:r>
-              <w:rPr>
-                <w:rtl w:val="0"/>
-              </w:rPr>
-            </w:r>
-          </w:p>
-        </w:tc>
-      </w:tr>
-      <w:tr>
-        <w:trPr>
-          <w:trHeight w:val="1680" w:hRule="atLeast"/>
-        </w:trPr>
-        <w:tc>
-          <w:tcPr>
-            <w:vMerge w:val="restart"/>
-            <w:tcBorders>
-              <w:left w:color="2e74b5" w:space="0" w:sz="18" w:val="single"/>
-            </w:tcBorders>
-            <w:shd w:fill="d9d9d9" w:val="clear"/>
-            <w:tcMar>
-              <w:top w:w="0.0" w:type="dxa"/>
-              <w:left w:w="108.0" w:type="dxa"/>
-              <w:bottom w:w="0.0" w:type="dxa"/>
-              <w:right w:w="108.0" w:type="dxa"/>
-            </w:tcMar>
-            <w:vAlign w:val="center"/>
-          </w:tcPr>
-          <w:p>
-            <w:pPr>
-              <w:spacing w:after="0" w:line="240" w:lineRule="auto"/>
-              <w:contextualSpacing w:val="0"/>
-              <w:jc w:val="center"/>
-              <w:rPr>
-                <w:rFonts w:ascii="Calibri" w:cs="Calibri" w:eastAsia="Calibri" w:hAnsi="Calibri"/>
-                <w:color w:val="ff0000"/>
-              </w:rPr>
-            </w:pPr>
-            <w:r>
-              <w:rPr>
-                <w:rtl w:val="0"/>
-              </w:rPr>
-            </w:r>
-            <w:r>
-              <w:t>Image not found</w:t>
-            </w:r>
-          </w:p>
-          <w:p>
-            <w:pPr>
-              <w:spacing w:after="0" w:line="240" w:lineRule="auto"/>
-              <w:contextualSpacing w:val="0"/>
-              <w:jc w:val="center"/>
-              <w:rPr>
-                <w:rFonts w:ascii="Calibri" w:cs="Calibri" w:eastAsia="Calibri" w:hAnsi="Calibri"/>
-              </w:rPr>
-            </w:pPr>
-            <w:r>
-              <w:rPr>
-                <w:rtl w:val="0"/>
-              </w:rPr>
-            </w:r>
-          </w:p>
-        </w:tc>
-        <w:tc>
-          <w:tcPr>
-            <w:gridSpan w:val="2"/>
-            <w:tcBorders>
-              <w:right w:color="2e74b5" w:space="0" w:sz="18" w:val="single"/>
-            </w:tcBorders>
-            <w:shd w:fill="d9d9d9" w:val="clear"/>
-            <w:tcMar>
-              <w:top w:w="0.0" w:type="dxa"/>
-              <w:left w:w="108.0" w:type="dxa"/>
-              <w:bottom w:w="0.0" w:type="dxa"/>
-              <w:right w:w="108.0" w:type="dxa"/>
-            </w:tcMar>
-            <w:vAlign w:val="center"/>
-          </w:tcPr>
-          <w:p>
-            <w:pPr>
-              <w:contextualSpacing w:val="0"/>
-              <w:jc w:val="both"/>
-              <w:rPr>
-                <w:rFonts w:ascii="PT Sans" w:cs="PT Sans" w:eastAsia="PT Sans" w:hAnsi="PT Sans"/>
-                <w:sz w:val="24"/>
-                <w:szCs w:val="24"/>
-              </w:rPr>
-            </w:pPr>
-            <w:r>
-              <w:rPr>
-                <w:rtl w:val="0"/>
-              </w:rPr>
-            </w:r>
-            <w:r>
-              <w:rPr>
-                <w:rStyle w:val="textStyle"/>
-              </w:rPr>
-              <w:t>Descrição da Notícia</w:t>
-            </w:r>
-          </w:p>
-        </w:tc>
-      </w:tr>
-      <w:tr>
-        <w:trPr>
-          <w:trHeight w:val="1460" w:hRule="atLeast"/>
-        </w:trPr>
-        <w:tc>
-          <w:tcPr>
-            <w:vMerge w:val="continue"/>
-            <w:tcBorders>
-              <w:left w:color="2e74b5" w:space="0" w:sz="18" w:val="single"/>
-              <w:bottom w:color="2e74b5" w:space="0" w:sz="18" w:val="single"/>
-            </w:tcBorders>
-            <w:shd w:fill="d9d9d9" w:val="clear"/>
-            <w:tcMar>
-              <w:top w:w="0.0" w:type="dxa"/>
-              <w:left w:w="108.0" w:type="dxa"/>
-              <w:bottom w:w="0.0" w:type="dxa"/>
-              <w:right w:w="108.0" w:type="dxa"/>
-            </w:tcMar>
-            <w:vAlign w:val="center"/>
-          </w:tcPr>
-          <w:p>
-            <w:pPr>
-              <w:keepNext w:val="0"/>
-              <w:keepLines w:val="0"/>
-              <w:widowControl w:val="0"/>
-              <w:pBdr>
-                <w:top w:space="0" w:sz="0" w:val="nil"/>
-                <w:left w:space="0" w:sz="0" w:val="nil"/>
-                <w:bottom w:space="0" w:sz="0" w:val="nil"/>
-                <w:right w:space="0" w:sz="0" w:val="nil"/>
-                <w:between w:space="0" w:sz="0" w:val="nil"/>
-              </w:pBdr>
-              <w:shd w:fill="auto" w:val="clear"/>
-              <w:spacing w:after="0" w:before="0" w:line="276" w:lineRule="auto"/>
-              <w:ind w:left="0" w:right="0" w:firstLine="0"/>
-              <w:contextualSpacing w:val="0"/>
-              <w:jc w:val="left"/>
-              <w:rPr>
-                <w:rFonts w:ascii="PT Sans" w:cs="PT Sans" w:eastAsia="PT Sans" w:hAnsi="PT Sans"/>
-                <w:sz w:val="24"/>
-                <w:szCs w:val="24"/>
-              </w:rPr>
-            </w:pPr>
-            <w:r>
-              <w:rPr>
-                <w:rtl w:val="0"/>
-              </w:rPr>
-            </w:r>
-          </w:p>
-        </w:tc>
-        <w:tc>
-          <w:tcPr>
-            <w:tcBorders>
-              <w:bottom w:color="2e74b5" w:space="0" w:sz="18" w:val="single"/>
-            </w:tcBorders>
-            <w:shd w:fill="ededed" w:val="clear"/>
-            <w:tcMar>
-              <w:top w:w="0.0" w:type="dxa"/>
-              <w:left w:w="108.0" w:type="dxa"/>
-              <w:bottom w:w="0.0" w:type="dxa"/>
-              <w:right w:w="108.0" w:type="dxa"/>
-            </w:tcMar>
-            <w:vAlign w:val="center"/>
-          </w:tcPr>
-          <w:p>
-            <w:pPr>
-              <w:spacing w:after="0" w:line="240" w:lineRule="auto"/>
-              <w:contextualSpacing w:val="0"/>
-              <w:jc w:val="center"/>
-              <w:rPr>
-                <w:rFonts w:ascii="Calibri" w:cs="Calibri" w:eastAsia="Calibri" w:hAnsi="Calibri"/>
-                <w:sz w:val="16"/>
-                <w:szCs w:val="16"/>
-              </w:rPr>
-            </w:pPr>
-            <w:r>
-              <w:rPr>
-                <w:rtl w:val="0"/>
-              </w:rPr>
-            </w:r>
-            <w:r>
-              <w:t>Image not found</w:t>
-            </w:r>
-          </w:p>
-        </w:tc>
-        <w:tc>
-          <w:tcPr>
-            <w:tcBorders>
-              <w:bottom w:color="2e74b5" w:space="0" w:sz="18" w:val="single"/>
-              <w:right w:color="2e74b5" w:space="0" w:sz="18" w:val="single"/>
-            </w:tcBorders>
-            <w:shd w:fill="ededed" w:val="clear"/>
-            <w:tcMar>
-              <w:top w:w="0.0" w:type="dxa"/>
-              <w:left w:w="108.0" w:type="dxa"/>
-              <w:bottom w:w="0.0" w:type="dxa"/>
-              <w:right w:w="108.0" w:type="dxa"/>
-            </w:tcMar>
-            <w:vAlign w:val="center"/>
-          </w:tcPr>
-          <w:p>
-            <w:pPr>
-              <w:contextualSpacing w:val="0"/>
-              <w:rPr>
-                <w:sz w:val="16"/>
-                <w:szCs w:val="16"/>
-              </w:rPr>
-            </w:pPr>
-            <w:r>
-              <w:rPr>
-                <w:rtl w:val="0"/>
-              </w:rPr>
-            </w:r>
-            <w:r>
-              <w:rPr>
-                <w:rStyle w:val="urlStyle"/>
-              </w:rPr>
-              <w:t>http://noticias.r7.com/sao-paulo/veneno-de-cobra-e-sangue-de-bufalo-sao-materias-primas-19112018</w:t>
-            </w:r>
-          </w:p>
-        </w:tc>
-      </w:tr>
-    </w:tbl>
-    <w:p/>
-    <w:tbl>
-      <w:tblPr>
-        <w:tblStyle w:val="Table1"/>
-        <w:tblW w:w="11300.0" w:type="dxa"/>
-        <w:jc w:val="center"/>
-        <w:tblLayout w:type="fixed"/>
-        <w:tblLook w:val="0400"/>
-      </w:tblPr>
-      <w:tblGrid>
-        <w:gridCol w:w="3900"/>
-        <w:gridCol w:w="1470"/>
-        <w:gridCol w:w="5850"/>
-        <w:gridCol w:w="80"/>
-        <w:tblGridChange w:id="0">
-          <w:tblGrid>
-            <w:gridCol w:w="3900"/>
-            <w:gridCol w:w="1470"/>
-            <w:gridCol w:w="5850"/>
-            <w:gridCol w:w="80"/>
-          </w:tblGrid>
-        </w:tblGridChange>
-      </w:tblGrid>
-      <w:tr>
-        <w:trPr>
-          <w:trHeight w:val="380" w:hRule="atLeast"/>
-        </w:trPr>
-        <w:tc>
-          <w:tcPr>
-            <w:gridSpan w:val="3"/>
-            <w:tcBorders>
-              <w:top w:color="2e74b5" w:space="0" w:sz="18" w:val="single"/>
-              <w:left w:color="2e74b5" w:space="0" w:sz="18" w:val="single"/>
-              <w:right w:color="2e74b5" w:space="0" w:sz="18" w:val="single"/>
-            </w:tcBorders>
-            <w:tcMar>
-              <w:top w:w="0.0" w:type="dxa"/>
-              <w:left w:w="108.0" w:type="dxa"/>
-              <w:bottom w:w="0.0" w:type="dxa"/>
-              <w:right w:w="108.0" w:type="dxa"/>
-            </w:tcMar>
-            <w:vAlign w:val="center"/>
-          </w:tcPr>
-          <w:p>
-            <w:pPr>
-              <w:spacing w:after="0" w:line="240" w:lineRule="auto"/>
-              <w:contextualSpacing w:val="0"/>
-              <w:jc w:val="center"/>
-              <w:rPr>
-                <w:rFonts w:ascii="PT Sans" w:cs="PT Sans" w:eastAsia="PT Sans" w:hAnsi="PT Sans"/>
-                <w:b w:val="1"/>
-                <w:color w:val="ffffff"/>
-                <w:sz w:val="28"/>
-                <w:szCs w:val="28"/>
-              </w:rPr>
-            </w:pPr>
-            <w:r>
-              <w:rPr>
-                <w:rFonts w:ascii="PT Sans" w:cs="PT Sans" w:eastAsia="PT Sans" w:hAnsi="PT Sans"/>
-                <w:b w:val="1"/>
-                <w:color w:val="ffffff"/>
-                <w:sz w:val="28"/>
-                <w:szCs w:val="28"/>
-                <w:rtl w:val="0"/>
-              </w:rPr>
-              <w:t xml:space="preserve"> </w:t>
-            </w:r>
-            <w:r>
-              <w:rPr>
-                <w:rStyle w:val="regionStyle"/>
-                <w:b/>
-              </w:rPr>
-              <w:t>Região da Notícia</w:t>
-            </w:r>
-          </w:p>
-        </w:tc>
-      </w:tr>
-      <w:tr>
-        <w:trPr>
-          <w:trHeight w:val="780" w:hRule="atLeast"/>
-        </w:trPr>
-        <w:tc>
-          <w:tcPr>
-            <w:gridSpan w:val="3"/>
-            <w:tcBorders>
-              <w:left w:color="2e74b5" w:space="0" w:sz="18" w:val="single"/>
-              <w:right w:color="2e74b5" w:space="0" w:sz="18" w:val="single"/>
-            </w:tcBorders>
-            <w:shd w:fill="ededed" w:val="clear"/>
-            <w:tcMar>
-              <w:top w:w="0.0" w:type="dxa"/>
-              <w:left w:w="108.0" w:type="dxa"/>
-              <w:bottom w:w="0.0" w:type="dxa"/>
-              <w:right w:w="108.0" w:type="dxa"/>
-            </w:tcMar>
-            <w:vAlign w:val="center"/>
-          </w:tcPr>
-          <w:p>
-            <w:pPr>
-              <w:contextualSpacing w:val="0"/>
-              <w:jc w:val="center"/>
-              <w:rPr>
-                <w:rFonts w:ascii="PT Sans" w:cs="PT Sans" w:eastAsia="PT Sans" w:hAnsi="PT Sans"/>
-                <w:b w:val="1"/>
-                <w:sz w:val="28"/>
-                <w:szCs w:val="28"/>
-              </w:rPr>
-            </w:pPr>
-            <w:r>
-              <w:rPr>
-                <w:rtl w:val="0"/>
-              </w:rPr>
-            </w:r>
-            <w:r>
-              <w:rPr>
-                <w:rStyle w:val="titleStyle"/>
-                <w:b/>
-              </w:rPr>
-              <w:t>O caminho entre a natureza e a farmácia</w:t>
+              <w:t>Mandetta diz que Mais Médicos parecia 'convênio entre Cuba e PT'</w:t>
             </w:r>
           </w:p>
         </w:tc>
@@ -689,7 +335,7 @@
               <w:rPr>
                 <w:rStyle w:val="textStyle"/>
               </w:rPr>
-              <w:t>Futura fábrica em câmpus da Unesp ajudará a produzir amostras para testar biomedicamentos</w:t>
+              <w:t>Nome do futuro ministro da Saúde foi divulgado nesta terça (20) por Jair Bolsonaro (PSL). Deputado falou sobre prioridades do governo</w:t>
             </w:r>
           </w:p>
         </w:tc>
@@ -786,7 +432,7 @@
                     <a:graphicData uri="http://schemas.openxmlformats.org/drawingml/2006/picture">
                       <pic:pic>
                         <pic:nvPicPr>
-                          <pic:cNvPr id="0" name="image.jpg"/>
+                          <pic:cNvPr id="0" name="image.png"/>
                           <pic:cNvPicPr/>
                         </pic:nvPicPr>
                         <pic:blipFill>
@@ -842,7 +488,7 @@
               <w:rPr>
                 <w:rStyle w:val="urlStyle"/>
               </w:rPr>
-              <w:t>https://ciencia.estadao.com.br/noticias/geral,o-caminho-entre-a-natureza-e-a-farmacia,70002612886</w:t>
+              <w:t>https://noticias.r7.com/brasil/mandetta-diz-que-mais-medicos-parecia-convenio-entre-cuba-e-pt-20112018</w:t>
             </w:r>
           </w:p>
         </w:tc>
@@ -920,7 +566,6 @@
                 <w:rStyle w:val="regionStyle"/>
                 <w:b/>
               </w:rPr>
-              <w:t>Região da Notícia</w:t>
             </w:r>
           </w:p>
         </w:tc>
@@ -966,7 +611,7 @@
                 <w:rStyle w:val="titleStyle"/>
                 <w:b/>
               </w:rPr>
-              <w:t>Quanto tempo o Brasil tem para ficar 'rico' antes de ficar 'velho'?</w:t>
+              <w:t>Hoje, bitcoin está mais para ouro que para moeda</w:t>
             </w:r>
           </w:p>
         </w:tc>
@@ -1031,7 +676,7 @@
                     <a:graphicData uri="http://schemas.openxmlformats.org/drawingml/2006/picture">
                       <pic:pic>
                         <pic:nvPicPr>
-                          <pic:cNvPr id="0" name="image.jpg"/>
+                          <pic:cNvPr id="0" name="image.gif"/>
                           <pic:cNvPicPr/>
                         </pic:nvPicPr>
                         <pic:blipFill>
@@ -1104,7 +749,7 @@
               <w:rPr>
                 <w:rStyle w:val="textStyle"/>
               </w:rPr>
-              <w:t>No caso brasileiro, o bônus demográfico - período em que a proporção de jovens que trabalham é maior que o de idosos e crianças - termina neste ano. Esse período é um empurrão para os países enriquecerem antes de envelhecerem.</w:t>
+              <w:t>Hoje, o bitcoin está mais para um ativo parecido com o ouro; além do que os governos e órgãos normativos têm criando regras e controles sobre as moedas virtuais</w:t>
             </w:r>
           </w:p>
         </w:tc>
@@ -1201,7 +846,7 @@
                     <a:graphicData uri="http://schemas.openxmlformats.org/drawingml/2006/picture">
                       <pic:pic>
                         <pic:nvPicPr>
-                          <pic:cNvPr id="0" name="image.png"/>
+                          <pic:cNvPr id="0" name="image.jpg"/>
                           <pic:cNvPicPr/>
                         </pic:nvPicPr>
                         <pic:blipFill>
@@ -1257,7 +902,421 @@
               <w:rPr>
                 <w:rStyle w:val="urlStyle"/>
               </w:rPr>
-              <w:t>https://www.terra.com.br/noticias/brasil/quanto-tempo-o-brasil-tem-para-ficar-rico-antes-de-ficar-velho,3dcbd1871d8b0b66edbb20bb62ab5cccf9poqqha.html</w:t>
+              <w:t>https://economia.estadao.com.br/noticias/geral,hoje-bitcoin-esta-mais-para-ouro-que-para-moeda,70002612708</w:t>
+            </w:r>
+          </w:p>
+        </w:tc>
+      </w:tr>
+    </w:tbl>
+    <w:p/>
+    <w:tbl>
+      <w:tblPr>
+        <w:tblStyle w:val="Table1"/>
+        <w:tblW w:w="11300.0" w:type="dxa"/>
+        <w:jc w:val="center"/>
+        <w:tblLayout w:type="fixed"/>
+        <w:tblLook w:val="0400"/>
+      </w:tblPr>
+      <w:tblGrid>
+        <w:gridCol w:w="3900"/>
+        <w:gridCol w:w="1470"/>
+        <w:gridCol w:w="5850"/>
+        <w:gridCol w:w="80"/>
+        <w:tblGridChange w:id="0">
+          <w:tblGrid>
+            <w:gridCol w:w="3900"/>
+            <w:gridCol w:w="1470"/>
+            <w:gridCol w:w="5850"/>
+            <w:gridCol w:w="80"/>
+          </w:tblGrid>
+        </w:tblGridChange>
+      </w:tblGrid>
+      <w:tr>
+        <w:trPr>
+          <w:trHeight w:val="380" w:hRule="atLeast"/>
+        </w:trPr>
+        <w:tc>
+          <w:tcPr>
+            <w:gridSpan w:val="3"/>
+            <w:tcBorders>
+              <w:top w:color="2e74b5" w:space="0" w:sz="18" w:val="single"/>
+              <w:left w:color="2e74b5" w:space="0" w:sz="18" w:val="single"/>
+              <w:right w:color="2e74b5" w:space="0" w:sz="18" w:val="single"/>
+            </w:tcBorders>
+            <w:tcMar>
+              <w:top w:w="0.0" w:type="dxa"/>
+              <w:left w:w="108.0" w:type="dxa"/>
+              <w:bottom w:w="0.0" w:type="dxa"/>
+              <w:right w:w="108.0" w:type="dxa"/>
+            </w:tcMar>
+            <w:vAlign w:val="center"/>
+          </w:tcPr>
+          <w:p>
+            <w:pPr>
+              <w:spacing w:after="0" w:line="240" w:lineRule="auto"/>
+              <w:contextualSpacing w:val="0"/>
+              <w:jc w:val="center"/>
+              <w:rPr>
+                <w:rFonts w:ascii="PT Sans" w:cs="PT Sans" w:eastAsia="PT Sans" w:hAnsi="PT Sans"/>
+                <w:b w:val="1"/>
+                <w:color w:val="ffffff"/>
+                <w:sz w:val="28"/>
+                <w:szCs w:val="28"/>
+              </w:rPr>
+            </w:pPr>
+            <w:r>
+              <w:rPr>
+                <w:rFonts w:ascii="PT Sans" w:cs="PT Sans" w:eastAsia="PT Sans" w:hAnsi="PT Sans"/>
+                <w:b w:val="1"/>
+                <w:color w:val="ffffff"/>
+                <w:sz w:val="28"/>
+                <w:szCs w:val="28"/>
+                <w:rtl w:val="0"/>
+              </w:rPr>
+              <w:t xml:space="preserve"> </w:t>
+            </w:r>
+            <w:r>
+              <w:rPr>
+                <w:rStyle w:val="regionStyle"/>
+                <w:b/>
+              </w:rPr>
+            </w:r>
+          </w:p>
+        </w:tc>
+      </w:tr>
+      <w:tr>
+        <w:trPr>
+          <w:trHeight w:val="780" w:hRule="atLeast"/>
+        </w:trPr>
+        <w:tc>
+          <w:tcPr>
+            <w:gridSpan w:val="3"/>
+            <w:tcBorders>
+              <w:left w:color="2e74b5" w:space="0" w:sz="18" w:val="single"/>
+              <w:right w:color="2e74b5" w:space="0" w:sz="18" w:val="single"/>
+            </w:tcBorders>
+            <w:shd w:fill="ededed" w:val="clear"/>
+            <w:tcMar>
+              <w:top w:w="0.0" w:type="dxa"/>
+              <w:left w:w="108.0" w:type="dxa"/>
+              <w:bottom w:w="0.0" w:type="dxa"/>
+              <w:right w:w="108.0" w:type="dxa"/>
+            </w:tcMar>
+            <w:vAlign w:val="center"/>
+          </w:tcPr>
+          <w:p>
+            <w:pPr>
+              <w:contextualSpacing w:val="0"/>
+              <w:jc w:val="center"/>
+              <w:rPr>
+                <w:rFonts w:ascii="PT Sans" w:cs="PT Sans" w:eastAsia="PT Sans" w:hAnsi="PT Sans"/>
+                <w:b w:val="1"/>
+                <w:sz w:val="28"/>
+                <w:szCs w:val="28"/>
+              </w:rPr>
+            </w:pPr>
+            <w:r>
+              <w:rPr>
+                <w:rtl w:val="0"/>
+              </w:rPr>
+            </w:r>
+            <w:r>
+              <w:rPr>
+                <w:rStyle w:val="titleStyle"/>
+                <w:b/>
+              </w:rPr>
+              <w:t>Mandetta diz que Mais Médicos parecia 'convênio entre Cuba e PT'</w:t>
+            </w:r>
+          </w:p>
+        </w:tc>
+        <w:tc>
+          <w:tcPr/>
+          <w:p>
+            <w:pPr>
+              <w:contextualSpacing w:val="0"/>
+              <w:rPr/>
+            </w:pPr>
+            <w:r>
+              <w:rPr>
+                <w:rtl w:val="0"/>
+              </w:rPr>
+            </w:r>
+          </w:p>
+        </w:tc>
+      </w:tr>
+      <w:tr>
+        <w:trPr>
+          <w:trHeight w:val="1680" w:hRule="atLeast"/>
+        </w:trPr>
+        <w:tc>
+          <w:tcPr>
+            <w:vMerge w:val="restart"/>
+            <w:tcBorders>
+              <w:left w:color="2e74b5" w:space="0" w:sz="18" w:val="single"/>
+            </w:tcBorders>
+            <w:shd w:fill="d9d9d9" w:val="clear"/>
+            <w:tcMar>
+              <w:top w:w="0.0" w:type="dxa"/>
+              <w:left w:w="108.0" w:type="dxa"/>
+              <w:bottom w:w="0.0" w:type="dxa"/>
+              <w:right w:w="108.0" w:type="dxa"/>
+            </w:tcMar>
+            <w:vAlign w:val="center"/>
+          </w:tcPr>
+          <w:p>
+            <w:pPr>
+              <w:spacing w:after="0" w:line="240" w:lineRule="auto"/>
+              <w:contextualSpacing w:val="0"/>
+              <w:jc w:val="center"/>
+              <w:rPr>
+                <w:rFonts w:ascii="Calibri" w:cs="Calibri" w:eastAsia="Calibri" w:hAnsi="Calibri"/>
+                <w:color w:val="ff0000"/>
+              </w:rPr>
+            </w:pPr>
+            <w:r>
+              <w:rPr>
+                <w:rtl w:val="0"/>
+              </w:rPr>
+            </w:r>
+            <w:r>
+              <w:drawing>
+                <wp:inline xmlns:a="http://schemas.openxmlformats.org/drawingml/2006/main" xmlns:pic="http://schemas.openxmlformats.org/drawingml/2006/picture">
+                  <wp:extent cx="2160000" cy="1800000"/>
+                  <wp:docPr id="7" name="Picture 7"/>
+                  <wp:cNvGraphicFramePr>
+                    <a:graphicFrameLocks noChangeAspect="1"/>
+                  </wp:cNvGraphicFramePr>
+                  <a:graphic>
+                    <a:graphicData uri="http://schemas.openxmlformats.org/drawingml/2006/picture">
+                      <pic:pic>
+                        <pic:nvPicPr>
+                          <pic:cNvPr id="0" name="image.jpg"/>
+                          <pic:cNvPicPr/>
+                        </pic:nvPicPr>
+                        <pic:blipFill>
+                          <a:blip r:embed="rId11"/>
+                          <a:stretch>
+                            <a:fillRect/>
+                          </a:stretch>
+                        </pic:blipFill>
+                        <pic:spPr>
+                          <a:xfrm>
+                            <a:off x="0" y="0"/>
+                            <a:ext cx="2160000" cy="1800000"/>
+                          </a:xfrm>
+                          <a:prstGeom prst="rect"/>
+                        </pic:spPr>
+                      </pic:pic>
+                    </a:graphicData>
+                  </a:graphic>
+                </wp:inline>
+              </w:drawing>
+            </w:r>
+          </w:p>
+          <w:p>
+            <w:pPr>
+              <w:spacing w:after="0" w:line="240" w:lineRule="auto"/>
+              <w:contextualSpacing w:val="0"/>
+              <w:jc w:val="center"/>
+              <w:rPr>
+                <w:rFonts w:ascii="Calibri" w:cs="Calibri" w:eastAsia="Calibri" w:hAnsi="Calibri"/>
+              </w:rPr>
+            </w:pPr>
+            <w:r>
+              <w:rPr>
+                <w:rtl w:val="0"/>
+              </w:rPr>
+            </w:r>
+          </w:p>
+        </w:tc>
+        <w:tc>
+          <w:tcPr>
+            <w:gridSpan w:val="2"/>
+            <w:tcBorders>
+              <w:right w:color="2e74b5" w:space="0" w:sz="18" w:val="single"/>
+            </w:tcBorders>
+            <w:shd w:fill="d9d9d9" w:val="clear"/>
+            <w:tcMar>
+              <w:top w:w="0.0" w:type="dxa"/>
+              <w:left w:w="108.0" w:type="dxa"/>
+              <w:bottom w:w="0.0" w:type="dxa"/>
+              <w:right w:w="108.0" w:type="dxa"/>
+            </w:tcMar>
+            <w:vAlign w:val="center"/>
+          </w:tcPr>
+          <w:p>
+            <w:pPr>
+              <w:contextualSpacing w:val="0"/>
+              <w:jc w:val="both"/>
+              <w:rPr>
+                <w:rFonts w:ascii="PT Sans" w:cs="PT Sans" w:eastAsia="PT Sans" w:hAnsi="PT Sans"/>
+                <w:sz w:val="24"/>
+                <w:szCs w:val="24"/>
+              </w:rPr>
+            </w:pPr>
+            <w:r>
+              <w:rPr>
+                <w:rtl w:val="0"/>
+              </w:rPr>
+            </w:r>
+            <w:r>
+              <w:rPr>
+                <w:rStyle w:val="textStyle"/>
+              </w:rPr>
+              <w:t>Nome do futuro ministro da Saúde foi divulgado nesta terça (20) por Jair Bolsonaro (PSL). Deputado falou sobre prioridades do governo</w:t>
+            </w:r>
+          </w:p>
+        </w:tc>
+      </w:tr>
+      <w:tr>
+        <w:trPr>
+          <w:trHeight w:val="1460" w:hRule="atLeast"/>
+        </w:trPr>
+        <w:tc>
+          <w:tcPr>
+            <w:vMerge w:val="continue"/>
+            <w:tcBorders>
+              <w:left w:color="2e74b5" w:space="0" w:sz="18" w:val="single"/>
+              <w:bottom w:color="2e74b5" w:space="0" w:sz="18" w:val="single"/>
+            </w:tcBorders>
+            <w:shd w:fill="d9d9d9" w:val="clear"/>
+            <w:tcMar>
+              <w:top w:w="0.0" w:type="dxa"/>
+              <w:left w:w="108.0" w:type="dxa"/>
+              <w:bottom w:w="0.0" w:type="dxa"/>
+              <w:right w:w="108.0" w:type="dxa"/>
+            </w:tcMar>
+            <w:vAlign w:val="center"/>
+          </w:tcPr>
+          <w:p>
+            <w:pPr>
+              <w:keepNext w:val="0"/>
+              <w:keepLines w:val="0"/>
+              <w:widowControl w:val="0"/>
+              <w:pBdr>
+                <w:top w:space="0" w:sz="0" w:val="nil"/>
+                <w:left w:space="0" w:sz="0" w:val="nil"/>
+                <w:bottom w:space="0" w:sz="0" w:val="nil"/>
+                <w:right w:space="0" w:sz="0" w:val="nil"/>
+                <w:between w:space="0" w:sz="0" w:val="nil"/>
+              </w:pBdr>
+              <w:shd w:fill="auto" w:val="clear"/>
+              <w:spacing w:after="0" w:before="0" w:line="276" w:lineRule="auto"/>
+              <w:ind w:left="0" w:right="0" w:firstLine="0"/>
+              <w:contextualSpacing w:val="0"/>
+              <w:jc w:val="left"/>
+              <w:rPr>
+                <w:rFonts w:ascii="PT Sans" w:cs="PT Sans" w:eastAsia="PT Sans" w:hAnsi="PT Sans"/>
+                <w:sz w:val="24"/>
+                <w:szCs w:val="24"/>
+              </w:rPr>
+            </w:pPr>
+            <w:r>
+              <w:rPr>
+                <w:rtl w:val="0"/>
+              </w:rPr>
+            </w:r>
+          </w:p>
+        </w:tc>
+        <w:tc>
+          <w:tcPr>
+            <w:tcBorders>
+              <w:bottom w:color="2e74b5" w:space="0" w:sz="18" w:val="single"/>
+            </w:tcBorders>
+            <w:shd w:fill="ededed" w:val="clear"/>
+            <w:tcMar>
+              <w:top w:w="0.0" w:type="dxa"/>
+              <w:left w:w="108.0" w:type="dxa"/>
+              <w:bottom w:w="0.0" w:type="dxa"/>
+              <w:right w:w="108.0" w:type="dxa"/>
+            </w:tcMar>
+            <w:vAlign w:val="center"/>
+          </w:tcPr>
+          <w:p>
+            <w:pPr>
+              <w:spacing w:after="0" w:line="240" w:lineRule="auto"/>
+              <w:contextualSpacing w:val="0"/>
+              <w:jc w:val="center"/>
+              <w:rPr>
+                <w:rFonts w:ascii="Calibri" w:cs="Calibri" w:eastAsia="Calibri" w:hAnsi="Calibri"/>
+                <w:sz w:val="16"/>
+                <w:szCs w:val="16"/>
+              </w:rPr>
+            </w:pPr>
+            <w:r>
+              <w:rPr>
+                <w:rtl w:val="0"/>
+              </w:rPr>
+            </w:r>
+            <w:r>
+              <w:drawing>
+                <wp:inline xmlns:a="http://schemas.openxmlformats.org/drawingml/2006/main" xmlns:pic="http://schemas.openxmlformats.org/drawingml/2006/picture">
+                  <wp:extent cx="900000" cy="900000"/>
+                  <wp:docPr id="8" name="Picture 8"/>
+                  <wp:cNvGraphicFramePr>
+                    <a:graphicFrameLocks noChangeAspect="1"/>
+                  </wp:cNvGraphicFramePr>
+                  <a:graphic>
+                    <a:graphicData uri="http://schemas.openxmlformats.org/drawingml/2006/picture">
+                      <pic:pic>
+                        <pic:nvPicPr>
+                          <pic:cNvPr id="0" name="image.png"/>
+                          <pic:cNvPicPr/>
+                        </pic:nvPicPr>
+                        <pic:blipFill>
+                          <a:blip r:embed="rId12"/>
+                          <a:stretch>
+                            <a:fillRect/>
+                          </a:stretch>
+                        </pic:blipFill>
+                        <pic:spPr>
+                          <a:xfrm>
+                            <a:off x="0" y="0"/>
+                            <a:ext cx="900000" cy="900000"/>
+                          </a:xfrm>
+                          <a:prstGeom prst="rect"/>
+                        </pic:spPr>
+                      </pic:pic>
+                    </a:graphicData>
+                  </a:graphic>
+                </wp:inline>
+              </w:drawing>
+            </w:r>
+          </w:p>
+        </w:tc>
+        <w:tc>
+          <w:tcPr>
+            <w:tcBorders>
+              <w:bottom w:color="2e74b5" w:space="0" w:sz="18" w:val="single"/>
+              <w:right w:color="2e74b5" w:space="0" w:sz="18" w:val="single"/>
+            </w:tcBorders>
+            <w:shd w:fill="ededed" w:val="clear"/>
+            <w:tcMar>
+              <w:top w:w="0.0" w:type="dxa"/>
+              <w:left w:w="108.0" w:type="dxa"/>
+              <w:bottom w:w="0.0" w:type="dxa"/>
+              <w:right w:w="108.0" w:type="dxa"/>
+            </w:tcMar>
+            <w:vAlign w:val="center"/>
+          </w:tcPr>
+          <w:p>
+            <w:pPr>
+              <w:contextualSpacing w:val="0"/>
+              <w:rPr>
+                <w:sz w:val="16"/>
+                <w:szCs w:val="16"/>
+              </w:rPr>
+            </w:pPr>
+            <w:r>
+              <w:rPr>
+                <w:rtl w:val="0"/>
+              </w:rPr>
+            </w:r>
+            <w:r>
+              <w:rPr>
+                <w:rStyle w:val="urlStyle"/>
+              </w:rPr>
+              <w:t>https://noticias.r7.com/brasil/mandetta-diz-que-mais-medicos-parecia-convenio-entre-cuba-e-pt-20112018</w:t>
             </w:r>
           </w:p>
         </w:tc>
@@ -1271,7 +1330,7 @@
         <w:drawing>
           <wp:inline xmlns:a="http://schemas.openxmlformats.org/drawingml/2006/main" xmlns:pic="http://schemas.openxmlformats.org/drawingml/2006/picture">
             <wp:extent cx="720000" cy="720000"/>
-            <wp:docPr id="7" name="Picture 7"/>
+            <wp:docPr id="9" name="Picture 9"/>
             <wp:cNvGraphicFramePr>
               <a:graphicFrameLocks noChangeAspect="1"/>
             </wp:cNvGraphicFramePr>

</xml_diff>

<commit_message>
changing path so it can work
</commit_message>
<xml_diff>
--- a/interface/static/tmp/Clipping_Tue_20Nov2018.docx
+++ b/interface/static/tmp/Clipping_Tue_20Nov2018.docx
@@ -152,6 +152,7 @@
                 <w:rStyle w:val="regionStyle"/>
                 <w:b/>
               </w:rPr>
+              <w:t>Brasilia</w:t>
             </w:r>
           </w:p>
         </w:tc>
@@ -197,7 +198,7 @@
                 <w:rStyle w:val="titleStyle"/>
                 <w:b/>
               </w:rPr>
-              <w:t>Mandetta diz que Mais Médicos parecia 'convênio entre Cuba e PT'</w:t>
+              <w:t>Ao menos seis pilotas participarão do teste da F-E após o ePrix de Al-Diriyah na Arábia Saudita</w:t>
             </w:r>
           </w:p>
         </w:tc>
@@ -335,7 +336,7 @@
               <w:rPr>
                 <w:rStyle w:val="textStyle"/>
               </w:rPr>
-              <w:t>Nome do futuro ministro da Saúde foi divulgado nesta terça (20) por Jair Bolsonaro (PSL). Deputado falou sobre prioridades do governo</w:t>
+              <w:t>Amna Al Qubaisi, Tatiana Calderón, Simona de Silvestro, Beitske Visser, Katherine Legge e Carmen Jorda estão inscritas para o teste após o ePrix de Al-Di</w:t>
             </w:r>
           </w:p>
         </w:tc>
@@ -488,7 +489,7 @@
               <w:rPr>
                 <w:rStyle w:val="urlStyle"/>
               </w:rPr>
-              <w:t>https://noticias.r7.com/brasil/mandetta-diz-que-mais-medicos-parecia-convenio-entre-cuba-e-pt-20112018</w:t>
+              <w:t>https://www.terra.com.br/esportes/automobilismo/f1mania/ao-menos-seis-pilotas-participarao-do-teste-da-f-e-apos-o-eprix-de-al-diriyah-na-arabia-saudita,94cfff2e25e92e539009c1e21c6161b0bo8ardgy.html</w:t>
             </w:r>
           </w:p>
         </w:tc>
@@ -566,6 +567,7 @@
                 <w:rStyle w:val="regionStyle"/>
                 <w:b/>
               </w:rPr>
+              <w:t>Bahia</w:t>
             </w:r>
           </w:p>
         </w:tc>
@@ -611,7 +613,7 @@
                 <w:rStyle w:val="titleStyle"/>
                 <w:b/>
               </w:rPr>
-              <w:t>Hoje, bitcoin está mais para ouro que para moeda</w:t>
+              <w:t>Hoje tem amistoso | Tite perde status de 'salvador', mas não joga para a torcida</w:t>
             </w:r>
           </w:p>
         </w:tc>
@@ -676,7 +678,7 @@
                     <a:graphicData uri="http://schemas.openxmlformats.org/drawingml/2006/picture">
                       <pic:pic>
                         <pic:nvPicPr>
-                          <pic:cNvPr id="0" name="image.gif"/>
+                          <pic:cNvPr id="0" name="image.jpg"/>
                           <pic:cNvPicPr/>
                         </pic:nvPicPr>
                         <pic:blipFill>
@@ -749,7 +751,1159 @@
               <w:rPr>
                 <w:rStyle w:val="textStyle"/>
               </w:rPr>
-              <w:t>Hoje, o bitcoin está mais para um ativo parecido com o ouro; além do que os governos e órgãos normativos têm criando regras e controles sobre as moedas virtuais</w:t>
+              <w:t>A seleção brasileira faz o seu último teste de 2018 e fecha o primeiro ciclo de trabalho estabelecido após a Copa do Mundo contra Camarões, nesta terça-fei...</w:t>
+            </w:r>
+          </w:p>
+        </w:tc>
+      </w:tr>
+      <w:tr>
+        <w:trPr>
+          <w:trHeight w:val="1460" w:hRule="atLeast"/>
+        </w:trPr>
+        <w:tc>
+          <w:tcPr>
+            <w:vMerge w:val="continue"/>
+            <w:tcBorders>
+              <w:left w:color="2e74b5" w:space="0" w:sz="18" w:val="single"/>
+              <w:bottom w:color="2e74b5" w:space="0" w:sz="18" w:val="single"/>
+            </w:tcBorders>
+            <w:shd w:fill="d9d9d9" w:val="clear"/>
+            <w:tcMar>
+              <w:top w:w="0.0" w:type="dxa"/>
+              <w:left w:w="108.0" w:type="dxa"/>
+              <w:bottom w:w="0.0" w:type="dxa"/>
+              <w:right w:w="108.0" w:type="dxa"/>
+            </w:tcMar>
+            <w:vAlign w:val="center"/>
+          </w:tcPr>
+          <w:p>
+            <w:pPr>
+              <w:keepNext w:val="0"/>
+              <w:keepLines w:val="0"/>
+              <w:widowControl w:val="0"/>
+              <w:pBdr>
+                <w:top w:space="0" w:sz="0" w:val="nil"/>
+                <w:left w:space="0" w:sz="0" w:val="nil"/>
+                <w:bottom w:space="0" w:sz="0" w:val="nil"/>
+                <w:right w:space="0" w:sz="0" w:val="nil"/>
+                <w:between w:space="0" w:sz="0" w:val="nil"/>
+              </w:pBdr>
+              <w:shd w:fill="auto" w:val="clear"/>
+              <w:spacing w:after="0" w:before="0" w:line="276" w:lineRule="auto"/>
+              <w:ind w:left="0" w:right="0" w:firstLine="0"/>
+              <w:contextualSpacing w:val="0"/>
+              <w:jc w:val="left"/>
+              <w:rPr>
+                <w:rFonts w:ascii="PT Sans" w:cs="PT Sans" w:eastAsia="PT Sans" w:hAnsi="PT Sans"/>
+                <w:sz w:val="24"/>
+                <w:szCs w:val="24"/>
+              </w:rPr>
+            </w:pPr>
+            <w:r>
+              <w:rPr>
+                <w:rtl w:val="0"/>
+              </w:rPr>
+            </w:r>
+          </w:p>
+        </w:tc>
+        <w:tc>
+          <w:tcPr>
+            <w:tcBorders>
+              <w:bottom w:color="2e74b5" w:space="0" w:sz="18" w:val="single"/>
+            </w:tcBorders>
+            <w:shd w:fill="ededed" w:val="clear"/>
+            <w:tcMar>
+              <w:top w:w="0.0" w:type="dxa"/>
+              <w:left w:w="108.0" w:type="dxa"/>
+              <w:bottom w:w="0.0" w:type="dxa"/>
+              <w:right w:w="108.0" w:type="dxa"/>
+            </w:tcMar>
+            <w:vAlign w:val="center"/>
+          </w:tcPr>
+          <w:p>
+            <w:pPr>
+              <w:spacing w:after="0" w:line="240" w:lineRule="auto"/>
+              <w:contextualSpacing w:val="0"/>
+              <w:jc w:val="center"/>
+              <w:rPr>
+                <w:rFonts w:ascii="Calibri" w:cs="Calibri" w:eastAsia="Calibri" w:hAnsi="Calibri"/>
+                <w:sz w:val="16"/>
+                <w:szCs w:val="16"/>
+              </w:rPr>
+            </w:pPr>
+            <w:r>
+              <w:rPr>
+                <w:rtl w:val="0"/>
+              </w:rPr>
+            </w:r>
+            <w:r>
+              <w:t>Image not found</w:t>
+            </w:r>
+          </w:p>
+        </w:tc>
+        <w:tc>
+          <w:tcPr>
+            <w:tcBorders>
+              <w:bottom w:color="2e74b5" w:space="0" w:sz="18" w:val="single"/>
+              <w:right w:color="2e74b5" w:space="0" w:sz="18" w:val="single"/>
+            </w:tcBorders>
+            <w:shd w:fill="ededed" w:val="clear"/>
+            <w:tcMar>
+              <w:top w:w="0.0" w:type="dxa"/>
+              <w:left w:w="108.0" w:type="dxa"/>
+              <w:bottom w:w="0.0" w:type="dxa"/>
+              <w:right w:w="108.0" w:type="dxa"/>
+            </w:tcMar>
+            <w:vAlign w:val="center"/>
+          </w:tcPr>
+          <w:p>
+            <w:pPr>
+              <w:contextualSpacing w:val="0"/>
+              <w:rPr>
+                <w:sz w:val="16"/>
+                <w:szCs w:val="16"/>
+              </w:rPr>
+            </w:pPr>
+            <w:r>
+              <w:rPr>
+                <w:rtl w:val="0"/>
+              </w:rPr>
+            </w:r>
+            <w:r>
+              <w:rPr>
+                <w:rStyle w:val="urlStyle"/>
+              </w:rPr>
+              <w:t>https://esporte.uol.com.br/futebol/ultimas-noticias/2018/11/20/tite-perde-status-de-salvador-mas-nao-joga-para-a-torcida-em-pos-copa.htm</w:t>
+            </w:r>
+          </w:p>
+        </w:tc>
+      </w:tr>
+    </w:tbl>
+    <w:p/>
+    <w:tbl>
+      <w:tblPr>
+        <w:tblStyle w:val="Table1"/>
+        <w:tblW w:w="11300.0" w:type="dxa"/>
+        <w:jc w:val="center"/>
+        <w:tblLayout w:type="fixed"/>
+        <w:tblLook w:val="0400"/>
+      </w:tblPr>
+      <w:tblGrid>
+        <w:gridCol w:w="3900"/>
+        <w:gridCol w:w="1470"/>
+        <w:gridCol w:w="5850"/>
+        <w:gridCol w:w="80"/>
+        <w:tblGridChange w:id="0">
+          <w:tblGrid>
+            <w:gridCol w:w="3900"/>
+            <w:gridCol w:w="1470"/>
+            <w:gridCol w:w="5850"/>
+            <w:gridCol w:w="80"/>
+          </w:tblGrid>
+        </w:tblGridChange>
+      </w:tblGrid>
+      <w:tr>
+        <w:trPr>
+          <w:trHeight w:val="380" w:hRule="atLeast"/>
+        </w:trPr>
+        <w:tc>
+          <w:tcPr>
+            <w:gridSpan w:val="3"/>
+            <w:tcBorders>
+              <w:top w:color="2e74b5" w:space="0" w:sz="18" w:val="single"/>
+              <w:left w:color="2e74b5" w:space="0" w:sz="18" w:val="single"/>
+              <w:right w:color="2e74b5" w:space="0" w:sz="18" w:val="single"/>
+            </w:tcBorders>
+            <w:tcMar>
+              <w:top w:w="0.0" w:type="dxa"/>
+              <w:left w:w="108.0" w:type="dxa"/>
+              <w:bottom w:w="0.0" w:type="dxa"/>
+              <w:right w:w="108.0" w:type="dxa"/>
+            </w:tcMar>
+            <w:vAlign w:val="center"/>
+          </w:tcPr>
+          <w:p>
+            <w:pPr>
+              <w:spacing w:after="0" w:line="240" w:lineRule="auto"/>
+              <w:contextualSpacing w:val="0"/>
+              <w:jc w:val="center"/>
+              <w:rPr>
+                <w:rFonts w:ascii="PT Sans" w:cs="PT Sans" w:eastAsia="PT Sans" w:hAnsi="PT Sans"/>
+                <w:b w:val="1"/>
+                <w:color w:val="ffffff"/>
+                <w:sz w:val="28"/>
+                <w:szCs w:val="28"/>
+              </w:rPr>
+            </w:pPr>
+            <w:r>
+              <w:rPr>
+                <w:rFonts w:ascii="PT Sans" w:cs="PT Sans" w:eastAsia="PT Sans" w:hAnsi="PT Sans"/>
+                <w:b w:val="1"/>
+                <w:color w:val="ffffff"/>
+                <w:sz w:val="28"/>
+                <w:szCs w:val="28"/>
+                <w:rtl w:val="0"/>
+              </w:rPr>
+              <w:t xml:space="preserve"> </w:t>
+            </w:r>
+            <w:r>
+              <w:rPr>
+                <w:rStyle w:val="regionStyle"/>
+                <w:b/>
+              </w:rPr>
+              <w:t>Rio de Janeiro</w:t>
+            </w:r>
+          </w:p>
+        </w:tc>
+      </w:tr>
+      <w:tr>
+        <w:trPr>
+          <w:trHeight w:val="780" w:hRule="atLeast"/>
+        </w:trPr>
+        <w:tc>
+          <w:tcPr>
+            <w:gridSpan w:val="3"/>
+            <w:tcBorders>
+              <w:left w:color="2e74b5" w:space="0" w:sz="18" w:val="single"/>
+              <w:right w:color="2e74b5" w:space="0" w:sz="18" w:val="single"/>
+            </w:tcBorders>
+            <w:shd w:fill="ededed" w:val="clear"/>
+            <w:tcMar>
+              <w:top w:w="0.0" w:type="dxa"/>
+              <w:left w:w="108.0" w:type="dxa"/>
+              <w:bottom w:w="0.0" w:type="dxa"/>
+              <w:right w:w="108.0" w:type="dxa"/>
+            </w:tcMar>
+            <w:vAlign w:val="center"/>
+          </w:tcPr>
+          <w:p>
+            <w:pPr>
+              <w:contextualSpacing w:val="0"/>
+              <w:jc w:val="center"/>
+              <w:rPr>
+                <w:rFonts w:ascii="PT Sans" w:cs="PT Sans" w:eastAsia="PT Sans" w:hAnsi="PT Sans"/>
+                <w:b w:val="1"/>
+                <w:sz w:val="28"/>
+                <w:szCs w:val="28"/>
+              </w:rPr>
+            </w:pPr>
+            <w:r>
+              <w:rPr>
+                <w:rtl w:val="0"/>
+              </w:rPr>
+            </w:r>
+            <w:r>
+              <w:rPr>
+                <w:rStyle w:val="titleStyle"/>
+                <w:b/>
+              </w:rPr>
+              <w:t>Amistoso contras Camarões | Tite confirma Neymar titular e 6 mudanças no último teste do ano</w:t>
+            </w:r>
+          </w:p>
+        </w:tc>
+        <w:tc>
+          <w:tcPr/>
+          <w:p>
+            <w:pPr>
+              <w:contextualSpacing w:val="0"/>
+              <w:rPr/>
+            </w:pPr>
+            <w:r>
+              <w:rPr>
+                <w:rtl w:val="0"/>
+              </w:rPr>
+            </w:r>
+          </w:p>
+        </w:tc>
+      </w:tr>
+      <w:tr>
+        <w:trPr>
+          <w:trHeight w:val="1680" w:hRule="atLeast"/>
+        </w:trPr>
+        <w:tc>
+          <w:tcPr>
+            <w:vMerge w:val="restart"/>
+            <w:tcBorders>
+              <w:left w:color="2e74b5" w:space="0" w:sz="18" w:val="single"/>
+            </w:tcBorders>
+            <w:shd w:fill="d9d9d9" w:val="clear"/>
+            <w:tcMar>
+              <w:top w:w="0.0" w:type="dxa"/>
+              <w:left w:w="108.0" w:type="dxa"/>
+              <w:bottom w:w="0.0" w:type="dxa"/>
+              <w:right w:w="108.0" w:type="dxa"/>
+            </w:tcMar>
+            <w:vAlign w:val="center"/>
+          </w:tcPr>
+          <w:p>
+            <w:pPr>
+              <w:spacing w:after="0" w:line="240" w:lineRule="auto"/>
+              <w:contextualSpacing w:val="0"/>
+              <w:jc w:val="center"/>
+              <w:rPr>
+                <w:rFonts w:ascii="Calibri" w:cs="Calibri" w:eastAsia="Calibri" w:hAnsi="Calibri"/>
+                <w:color w:val="ff0000"/>
+              </w:rPr>
+            </w:pPr>
+            <w:r>
+              <w:rPr>
+                <w:rtl w:val="0"/>
+              </w:rPr>
+            </w:r>
+            <w:r>
+              <w:drawing>
+                <wp:inline xmlns:a="http://schemas.openxmlformats.org/drawingml/2006/main" xmlns:pic="http://schemas.openxmlformats.org/drawingml/2006/picture">
+                  <wp:extent cx="2160000" cy="1800000"/>
+                  <wp:docPr id="6" name="Picture 6"/>
+                  <wp:cNvGraphicFramePr>
+                    <a:graphicFrameLocks noChangeAspect="1"/>
+                  </wp:cNvGraphicFramePr>
+                  <a:graphic>
+                    <a:graphicData uri="http://schemas.openxmlformats.org/drawingml/2006/picture">
+                      <pic:pic>
+                        <pic:nvPicPr>
+                          <pic:cNvPr id="0" name="image.jpg"/>
+                          <pic:cNvPicPr/>
+                        </pic:nvPicPr>
+                        <pic:blipFill>
+                          <a:blip r:embed="rId14"/>
+                          <a:stretch>
+                            <a:fillRect/>
+                          </a:stretch>
+                        </pic:blipFill>
+                        <pic:spPr>
+                          <a:xfrm>
+                            <a:off x="0" y="0"/>
+                            <a:ext cx="2160000" cy="1800000"/>
+                          </a:xfrm>
+                          <a:prstGeom prst="rect"/>
+                        </pic:spPr>
+                      </pic:pic>
+                    </a:graphicData>
+                  </a:graphic>
+                </wp:inline>
+              </w:drawing>
+            </w:r>
+          </w:p>
+          <w:p>
+            <w:pPr>
+              <w:spacing w:after="0" w:line="240" w:lineRule="auto"/>
+              <w:contextualSpacing w:val="0"/>
+              <w:jc w:val="center"/>
+              <w:rPr>
+                <w:rFonts w:ascii="Calibri" w:cs="Calibri" w:eastAsia="Calibri" w:hAnsi="Calibri"/>
+              </w:rPr>
+            </w:pPr>
+            <w:r>
+              <w:rPr>
+                <w:rtl w:val="0"/>
+              </w:rPr>
+            </w:r>
+          </w:p>
+        </w:tc>
+        <w:tc>
+          <w:tcPr>
+            <w:gridSpan w:val="2"/>
+            <w:tcBorders>
+              <w:right w:color="2e74b5" w:space="0" w:sz="18" w:val="single"/>
+            </w:tcBorders>
+            <w:shd w:fill="d9d9d9" w:val="clear"/>
+            <w:tcMar>
+              <w:top w:w="0.0" w:type="dxa"/>
+              <w:left w:w="108.0" w:type="dxa"/>
+              <w:bottom w:w="0.0" w:type="dxa"/>
+              <w:right w:w="108.0" w:type="dxa"/>
+            </w:tcMar>
+            <w:vAlign w:val="center"/>
+          </w:tcPr>
+          <w:p>
+            <w:pPr>
+              <w:contextualSpacing w:val="0"/>
+              <w:jc w:val="both"/>
+              <w:rPr>
+                <w:rFonts w:ascii="PT Sans" w:cs="PT Sans" w:eastAsia="PT Sans" w:hAnsi="PT Sans"/>
+                <w:sz w:val="24"/>
+                <w:szCs w:val="24"/>
+              </w:rPr>
+            </w:pPr>
+            <w:r>
+              <w:rPr>
+                <w:rtl w:val="0"/>
+              </w:rPr>
+            </w:r>
+            <w:r>
+              <w:rPr>
+                <w:rStyle w:val="textStyle"/>
+              </w:rPr>
+              <w:t>Em entrevista coletiva, Tite revelou que fará seis mudanças na escalação que enfrentará Camarões nesta terça-feira (20), às 17h30 (de Brasília), no Stadium...</w:t>
+            </w:r>
+          </w:p>
+        </w:tc>
+      </w:tr>
+      <w:tr>
+        <w:trPr>
+          <w:trHeight w:val="1460" w:hRule="atLeast"/>
+        </w:trPr>
+        <w:tc>
+          <w:tcPr>
+            <w:vMerge w:val="continue"/>
+            <w:tcBorders>
+              <w:left w:color="2e74b5" w:space="0" w:sz="18" w:val="single"/>
+              <w:bottom w:color="2e74b5" w:space="0" w:sz="18" w:val="single"/>
+            </w:tcBorders>
+            <w:shd w:fill="d9d9d9" w:val="clear"/>
+            <w:tcMar>
+              <w:top w:w="0.0" w:type="dxa"/>
+              <w:left w:w="108.0" w:type="dxa"/>
+              <w:bottom w:w="0.0" w:type="dxa"/>
+              <w:right w:w="108.0" w:type="dxa"/>
+            </w:tcMar>
+            <w:vAlign w:val="center"/>
+          </w:tcPr>
+          <w:p>
+            <w:pPr>
+              <w:keepNext w:val="0"/>
+              <w:keepLines w:val="0"/>
+              <w:widowControl w:val="0"/>
+              <w:pBdr>
+                <w:top w:space="0" w:sz="0" w:val="nil"/>
+                <w:left w:space="0" w:sz="0" w:val="nil"/>
+                <w:bottom w:space="0" w:sz="0" w:val="nil"/>
+                <w:right w:space="0" w:sz="0" w:val="nil"/>
+                <w:between w:space="0" w:sz="0" w:val="nil"/>
+              </w:pBdr>
+              <w:shd w:fill="auto" w:val="clear"/>
+              <w:spacing w:after="0" w:before="0" w:line="276" w:lineRule="auto"/>
+              <w:ind w:left="0" w:right="0" w:firstLine="0"/>
+              <w:contextualSpacing w:val="0"/>
+              <w:jc w:val="left"/>
+              <w:rPr>
+                <w:rFonts w:ascii="PT Sans" w:cs="PT Sans" w:eastAsia="PT Sans" w:hAnsi="PT Sans"/>
+                <w:sz w:val="24"/>
+                <w:szCs w:val="24"/>
+              </w:rPr>
+            </w:pPr>
+            <w:r>
+              <w:rPr>
+                <w:rtl w:val="0"/>
+              </w:rPr>
+            </w:r>
+          </w:p>
+        </w:tc>
+        <w:tc>
+          <w:tcPr>
+            <w:tcBorders>
+              <w:bottom w:color="2e74b5" w:space="0" w:sz="18" w:val="single"/>
+            </w:tcBorders>
+            <w:shd w:fill="ededed" w:val="clear"/>
+            <w:tcMar>
+              <w:top w:w="0.0" w:type="dxa"/>
+              <w:left w:w="108.0" w:type="dxa"/>
+              <w:bottom w:w="0.0" w:type="dxa"/>
+              <w:right w:w="108.0" w:type="dxa"/>
+            </w:tcMar>
+            <w:vAlign w:val="center"/>
+          </w:tcPr>
+          <w:p>
+            <w:pPr>
+              <w:spacing w:after="0" w:line="240" w:lineRule="auto"/>
+              <w:contextualSpacing w:val="0"/>
+              <w:jc w:val="center"/>
+              <w:rPr>
+                <w:rFonts w:ascii="Calibri" w:cs="Calibri" w:eastAsia="Calibri" w:hAnsi="Calibri"/>
+                <w:sz w:val="16"/>
+                <w:szCs w:val="16"/>
+              </w:rPr>
+            </w:pPr>
+            <w:r>
+              <w:rPr>
+                <w:rtl w:val="0"/>
+              </w:rPr>
+            </w:r>
+            <w:r>
+              <w:t>Image not found</w:t>
+            </w:r>
+          </w:p>
+        </w:tc>
+        <w:tc>
+          <w:tcPr>
+            <w:tcBorders>
+              <w:bottom w:color="2e74b5" w:space="0" w:sz="18" w:val="single"/>
+              <w:right w:color="2e74b5" w:space="0" w:sz="18" w:val="single"/>
+            </w:tcBorders>
+            <w:shd w:fill="ededed" w:val="clear"/>
+            <w:tcMar>
+              <w:top w:w="0.0" w:type="dxa"/>
+              <w:left w:w="108.0" w:type="dxa"/>
+              <w:bottom w:w="0.0" w:type="dxa"/>
+              <w:right w:w="108.0" w:type="dxa"/>
+            </w:tcMar>
+            <w:vAlign w:val="center"/>
+          </w:tcPr>
+          <w:p>
+            <w:pPr>
+              <w:contextualSpacing w:val="0"/>
+              <w:rPr>
+                <w:sz w:val="16"/>
+                <w:szCs w:val="16"/>
+              </w:rPr>
+            </w:pPr>
+            <w:r>
+              <w:rPr>
+                <w:rtl w:val="0"/>
+              </w:rPr>
+            </w:r>
+            <w:r>
+              <w:rPr>
+                <w:rStyle w:val="urlStyle"/>
+              </w:rPr>
+              <w:t>https://esporte.uol.com.br/futebol/ultimas-noticias/2018/11/19/tite-confirma-neymar-como-titular-e-seis-mudancas-para-ultimo-teste-do-ano.htm</w:t>
+            </w:r>
+          </w:p>
+        </w:tc>
+      </w:tr>
+    </w:tbl>
+    <w:p/>
+    <w:tbl>
+      <w:tblPr>
+        <w:tblStyle w:val="Table1"/>
+        <w:tblW w:w="11300.0" w:type="dxa"/>
+        <w:jc w:val="center"/>
+        <w:tblLayout w:type="fixed"/>
+        <w:tblLook w:val="0400"/>
+      </w:tblPr>
+      <w:tblGrid>
+        <w:gridCol w:w="3900"/>
+        <w:gridCol w:w="1470"/>
+        <w:gridCol w:w="5850"/>
+        <w:gridCol w:w="80"/>
+        <w:tblGridChange w:id="0">
+          <w:tblGrid>
+            <w:gridCol w:w="3900"/>
+            <w:gridCol w:w="1470"/>
+            <w:gridCol w:w="5850"/>
+            <w:gridCol w:w="80"/>
+          </w:tblGrid>
+        </w:tblGridChange>
+      </w:tblGrid>
+      <w:tr>
+        <w:trPr>
+          <w:trHeight w:val="380" w:hRule="atLeast"/>
+        </w:trPr>
+        <w:tc>
+          <w:tcPr>
+            <w:gridSpan w:val="3"/>
+            <w:tcBorders>
+              <w:top w:color="2e74b5" w:space="0" w:sz="18" w:val="single"/>
+              <w:left w:color="2e74b5" w:space="0" w:sz="18" w:val="single"/>
+              <w:right w:color="2e74b5" w:space="0" w:sz="18" w:val="single"/>
+            </w:tcBorders>
+            <w:tcMar>
+              <w:top w:w="0.0" w:type="dxa"/>
+              <w:left w:w="108.0" w:type="dxa"/>
+              <w:bottom w:w="0.0" w:type="dxa"/>
+              <w:right w:w="108.0" w:type="dxa"/>
+            </w:tcMar>
+            <w:vAlign w:val="center"/>
+          </w:tcPr>
+          <w:p>
+            <w:pPr>
+              <w:spacing w:after="0" w:line="240" w:lineRule="auto"/>
+              <w:contextualSpacing w:val="0"/>
+              <w:jc w:val="center"/>
+              <w:rPr>
+                <w:rFonts w:ascii="PT Sans" w:cs="PT Sans" w:eastAsia="PT Sans" w:hAnsi="PT Sans"/>
+                <w:b w:val="1"/>
+                <w:color w:val="ffffff"/>
+                <w:sz w:val="28"/>
+                <w:szCs w:val="28"/>
+              </w:rPr>
+            </w:pPr>
+            <w:r>
+              <w:rPr>
+                <w:rFonts w:ascii="PT Sans" w:cs="PT Sans" w:eastAsia="PT Sans" w:hAnsi="PT Sans"/>
+                <w:b w:val="1"/>
+                <w:color w:val="ffffff"/>
+                <w:sz w:val="28"/>
+                <w:szCs w:val="28"/>
+                <w:rtl w:val="0"/>
+              </w:rPr>
+              <w:t xml:space="preserve"> </w:t>
+            </w:r>
+            <w:r>
+              <w:rPr>
+                <w:rStyle w:val="regionStyle"/>
+                <w:b/>
+              </w:rPr>
+              <w:t>Sao Paulo</w:t>
+            </w:r>
+          </w:p>
+        </w:tc>
+      </w:tr>
+      <w:tr>
+        <w:trPr>
+          <w:trHeight w:val="780" w:hRule="atLeast"/>
+        </w:trPr>
+        <w:tc>
+          <w:tcPr>
+            <w:gridSpan w:val="3"/>
+            <w:tcBorders>
+              <w:left w:color="2e74b5" w:space="0" w:sz="18" w:val="single"/>
+              <w:right w:color="2e74b5" w:space="0" w:sz="18" w:val="single"/>
+            </w:tcBorders>
+            <w:shd w:fill="ededed" w:val="clear"/>
+            <w:tcMar>
+              <w:top w:w="0.0" w:type="dxa"/>
+              <w:left w:w="108.0" w:type="dxa"/>
+              <w:bottom w:w="0.0" w:type="dxa"/>
+              <w:right w:w="108.0" w:type="dxa"/>
+            </w:tcMar>
+            <w:vAlign w:val="center"/>
+          </w:tcPr>
+          <w:p>
+            <w:pPr>
+              <w:contextualSpacing w:val="0"/>
+              <w:jc w:val="center"/>
+              <w:rPr>
+                <w:rFonts w:ascii="PT Sans" w:cs="PT Sans" w:eastAsia="PT Sans" w:hAnsi="PT Sans"/>
+                <w:b w:val="1"/>
+                <w:sz w:val="28"/>
+                <w:szCs w:val="28"/>
+              </w:rPr>
+            </w:pPr>
+            <w:r>
+              <w:rPr>
+                <w:rtl w:val="0"/>
+              </w:rPr>
+            </w:r>
+            <w:r>
+              <w:rPr>
+                <w:rStyle w:val="titleStyle"/>
+                <w:b/>
+              </w:rPr>
+              <w:t>São Paulo | Prefeitura libera reabertura de estações de trem após teste em viaduto que cedeu</w:t>
+            </w:r>
+          </w:p>
+        </w:tc>
+        <w:tc>
+          <w:tcPr/>
+          <w:p>
+            <w:pPr>
+              <w:contextualSpacing w:val="0"/>
+              <w:rPr/>
+            </w:pPr>
+            <w:r>
+              <w:rPr>
+                <w:rtl w:val="0"/>
+              </w:rPr>
+            </w:r>
+          </w:p>
+        </w:tc>
+      </w:tr>
+      <w:tr>
+        <w:trPr>
+          <w:trHeight w:val="1680" w:hRule="atLeast"/>
+        </w:trPr>
+        <w:tc>
+          <w:tcPr>
+            <w:vMerge w:val="restart"/>
+            <w:tcBorders>
+              <w:left w:color="2e74b5" w:space="0" w:sz="18" w:val="single"/>
+            </w:tcBorders>
+            <w:shd w:fill="d9d9d9" w:val="clear"/>
+            <w:tcMar>
+              <w:top w:w="0.0" w:type="dxa"/>
+              <w:left w:w="108.0" w:type="dxa"/>
+              <w:bottom w:w="0.0" w:type="dxa"/>
+              <w:right w:w="108.0" w:type="dxa"/>
+            </w:tcMar>
+            <w:vAlign w:val="center"/>
+          </w:tcPr>
+          <w:p>
+            <w:pPr>
+              <w:spacing w:after="0" w:line="240" w:lineRule="auto"/>
+              <w:contextualSpacing w:val="0"/>
+              <w:jc w:val="center"/>
+              <w:rPr>
+                <w:rFonts w:ascii="Calibri" w:cs="Calibri" w:eastAsia="Calibri" w:hAnsi="Calibri"/>
+                <w:color w:val="ff0000"/>
+              </w:rPr>
+            </w:pPr>
+            <w:r>
+              <w:rPr>
+                <w:rtl w:val="0"/>
+              </w:rPr>
+            </w:r>
+            <w:r>
+              <w:drawing>
+                <wp:inline xmlns:a="http://schemas.openxmlformats.org/drawingml/2006/main" xmlns:pic="http://schemas.openxmlformats.org/drawingml/2006/picture">
+                  <wp:extent cx="2160000" cy="1800000"/>
+                  <wp:docPr id="7" name="Picture 7"/>
+                  <wp:cNvGraphicFramePr>
+                    <a:graphicFrameLocks noChangeAspect="1"/>
+                  </wp:cNvGraphicFramePr>
+                  <a:graphic>
+                    <a:graphicData uri="http://schemas.openxmlformats.org/drawingml/2006/picture">
+                      <pic:pic>
+                        <pic:nvPicPr>
+                          <pic:cNvPr id="0" name="image.jpg"/>
+                          <pic:cNvPicPr/>
+                        </pic:nvPicPr>
+                        <pic:blipFill>
+                          <a:blip r:embed="rId15"/>
+                          <a:stretch>
+                            <a:fillRect/>
+                          </a:stretch>
+                        </pic:blipFill>
+                        <pic:spPr>
+                          <a:xfrm>
+                            <a:off x="0" y="0"/>
+                            <a:ext cx="2160000" cy="1800000"/>
+                          </a:xfrm>
+                          <a:prstGeom prst="rect"/>
+                        </pic:spPr>
+                      </pic:pic>
+                    </a:graphicData>
+                  </a:graphic>
+                </wp:inline>
+              </w:drawing>
+            </w:r>
+          </w:p>
+          <w:p>
+            <w:pPr>
+              <w:spacing w:after="0" w:line="240" w:lineRule="auto"/>
+              <w:contextualSpacing w:val="0"/>
+              <w:jc w:val="center"/>
+              <w:rPr>
+                <w:rFonts w:ascii="Calibri" w:cs="Calibri" w:eastAsia="Calibri" w:hAnsi="Calibri"/>
+              </w:rPr>
+            </w:pPr>
+            <w:r>
+              <w:rPr>
+                <w:rtl w:val="0"/>
+              </w:rPr>
+            </w:r>
+          </w:p>
+        </w:tc>
+        <w:tc>
+          <w:tcPr>
+            <w:gridSpan w:val="2"/>
+            <w:tcBorders>
+              <w:right w:color="2e74b5" w:space="0" w:sz="18" w:val="single"/>
+            </w:tcBorders>
+            <w:shd w:fill="d9d9d9" w:val="clear"/>
+            <w:tcMar>
+              <w:top w:w="0.0" w:type="dxa"/>
+              <w:left w:w="108.0" w:type="dxa"/>
+              <w:bottom w:w="0.0" w:type="dxa"/>
+              <w:right w:w="108.0" w:type="dxa"/>
+            </w:tcMar>
+            <w:vAlign w:val="center"/>
+          </w:tcPr>
+          <w:p>
+            <w:pPr>
+              <w:contextualSpacing w:val="0"/>
+              <w:jc w:val="both"/>
+              <w:rPr>
+                <w:rFonts w:ascii="PT Sans" w:cs="PT Sans" w:eastAsia="PT Sans" w:hAnsi="PT Sans"/>
+                <w:sz w:val="24"/>
+                <w:szCs w:val="24"/>
+              </w:rPr>
+            </w:pPr>
+            <w:r>
+              <w:rPr>
+                <w:rtl w:val="0"/>
+              </w:rPr>
+            </w:r>
+            <w:r>
+              <w:rPr>
+                <w:rStyle w:val="textStyle"/>
+              </w:rPr>
+              <w:t>A circulação dos trens da Linha 9-Esmeralda (Osasco-Grajaú) da CPTM, que estava bloqueada devido ao rompimento de um viaduto na zona oeste de São...</w:t>
+            </w:r>
+          </w:p>
+        </w:tc>
+      </w:tr>
+      <w:tr>
+        <w:trPr>
+          <w:trHeight w:val="1460" w:hRule="atLeast"/>
+        </w:trPr>
+        <w:tc>
+          <w:tcPr>
+            <w:vMerge w:val="continue"/>
+            <w:tcBorders>
+              <w:left w:color="2e74b5" w:space="0" w:sz="18" w:val="single"/>
+              <w:bottom w:color="2e74b5" w:space="0" w:sz="18" w:val="single"/>
+            </w:tcBorders>
+            <w:shd w:fill="d9d9d9" w:val="clear"/>
+            <w:tcMar>
+              <w:top w:w="0.0" w:type="dxa"/>
+              <w:left w:w="108.0" w:type="dxa"/>
+              <w:bottom w:w="0.0" w:type="dxa"/>
+              <w:right w:w="108.0" w:type="dxa"/>
+            </w:tcMar>
+            <w:vAlign w:val="center"/>
+          </w:tcPr>
+          <w:p>
+            <w:pPr>
+              <w:keepNext w:val="0"/>
+              <w:keepLines w:val="0"/>
+              <w:widowControl w:val="0"/>
+              <w:pBdr>
+                <w:top w:space="0" w:sz="0" w:val="nil"/>
+                <w:left w:space="0" w:sz="0" w:val="nil"/>
+                <w:bottom w:space="0" w:sz="0" w:val="nil"/>
+                <w:right w:space="0" w:sz="0" w:val="nil"/>
+                <w:between w:space="0" w:sz="0" w:val="nil"/>
+              </w:pBdr>
+              <w:shd w:fill="auto" w:val="clear"/>
+              <w:spacing w:after="0" w:before="0" w:line="276" w:lineRule="auto"/>
+              <w:ind w:left="0" w:right="0" w:firstLine="0"/>
+              <w:contextualSpacing w:val="0"/>
+              <w:jc w:val="left"/>
+              <w:rPr>
+                <w:rFonts w:ascii="PT Sans" w:cs="PT Sans" w:eastAsia="PT Sans" w:hAnsi="PT Sans"/>
+                <w:sz w:val="24"/>
+                <w:szCs w:val="24"/>
+              </w:rPr>
+            </w:pPr>
+            <w:r>
+              <w:rPr>
+                <w:rtl w:val="0"/>
+              </w:rPr>
+            </w:r>
+          </w:p>
+        </w:tc>
+        <w:tc>
+          <w:tcPr>
+            <w:tcBorders>
+              <w:bottom w:color="2e74b5" w:space="0" w:sz="18" w:val="single"/>
+            </w:tcBorders>
+            <w:shd w:fill="ededed" w:val="clear"/>
+            <w:tcMar>
+              <w:top w:w="0.0" w:type="dxa"/>
+              <w:left w:w="108.0" w:type="dxa"/>
+              <w:bottom w:w="0.0" w:type="dxa"/>
+              <w:right w:w="108.0" w:type="dxa"/>
+            </w:tcMar>
+            <w:vAlign w:val="center"/>
+          </w:tcPr>
+          <w:p>
+            <w:pPr>
+              <w:spacing w:after="0" w:line="240" w:lineRule="auto"/>
+              <w:contextualSpacing w:val="0"/>
+              <w:jc w:val="center"/>
+              <w:rPr>
+                <w:rFonts w:ascii="Calibri" w:cs="Calibri" w:eastAsia="Calibri" w:hAnsi="Calibri"/>
+                <w:sz w:val="16"/>
+                <w:szCs w:val="16"/>
+              </w:rPr>
+            </w:pPr>
+            <w:r>
+              <w:rPr>
+                <w:rtl w:val="0"/>
+              </w:rPr>
+            </w:r>
+            <w:r>
+              <w:t>Image not found</w:t>
+            </w:r>
+          </w:p>
+        </w:tc>
+        <w:tc>
+          <w:tcPr>
+            <w:tcBorders>
+              <w:bottom w:color="2e74b5" w:space="0" w:sz="18" w:val="single"/>
+              <w:right w:color="2e74b5" w:space="0" w:sz="18" w:val="single"/>
+            </w:tcBorders>
+            <w:shd w:fill="ededed" w:val="clear"/>
+            <w:tcMar>
+              <w:top w:w="0.0" w:type="dxa"/>
+              <w:left w:w="108.0" w:type="dxa"/>
+              <w:bottom w:w="0.0" w:type="dxa"/>
+              <w:right w:w="108.0" w:type="dxa"/>
+            </w:tcMar>
+            <w:vAlign w:val="center"/>
+          </w:tcPr>
+          <w:p>
+            <w:pPr>
+              <w:contextualSpacing w:val="0"/>
+              <w:rPr>
+                <w:sz w:val="16"/>
+                <w:szCs w:val="16"/>
+              </w:rPr>
+            </w:pPr>
+            <w:r>
+              <w:rPr>
+                <w:rtl w:val="0"/>
+              </w:rPr>
+            </w:r>
+            <w:r>
+              <w:rPr>
+                <w:rStyle w:val="urlStyle"/>
+              </w:rPr>
+              <w:t>https://noticias.uol.com.br/cotidiano/ultimas-noticias/2018/11/18/viaduto-queda-sp-marginal-pinheiros-cptm-trem.htm</w:t>
+            </w:r>
+          </w:p>
+        </w:tc>
+      </w:tr>
+    </w:tbl>
+    <w:p/>
+    <w:tbl>
+      <w:tblPr>
+        <w:tblStyle w:val="Table1"/>
+        <w:tblW w:w="11300.0" w:type="dxa"/>
+        <w:jc w:val="center"/>
+        <w:tblLayout w:type="fixed"/>
+        <w:tblLook w:val="0400"/>
+      </w:tblPr>
+      <w:tblGrid>
+        <w:gridCol w:w="3900"/>
+        <w:gridCol w:w="1470"/>
+        <w:gridCol w:w="5850"/>
+        <w:gridCol w:w="80"/>
+        <w:tblGridChange w:id="0">
+          <w:tblGrid>
+            <w:gridCol w:w="3900"/>
+            <w:gridCol w:w="1470"/>
+            <w:gridCol w:w="5850"/>
+            <w:gridCol w:w="80"/>
+          </w:tblGrid>
+        </w:tblGridChange>
+      </w:tblGrid>
+      <w:tr>
+        <w:trPr>
+          <w:trHeight w:val="380" w:hRule="atLeast"/>
+        </w:trPr>
+        <w:tc>
+          <w:tcPr>
+            <w:gridSpan w:val="3"/>
+            <w:tcBorders>
+              <w:top w:color="2e74b5" w:space="0" w:sz="18" w:val="single"/>
+              <w:left w:color="2e74b5" w:space="0" w:sz="18" w:val="single"/>
+              <w:right w:color="2e74b5" w:space="0" w:sz="18" w:val="single"/>
+            </w:tcBorders>
+            <w:tcMar>
+              <w:top w:w="0.0" w:type="dxa"/>
+              <w:left w:w="108.0" w:type="dxa"/>
+              <w:bottom w:w="0.0" w:type="dxa"/>
+              <w:right w:w="108.0" w:type="dxa"/>
+            </w:tcMar>
+            <w:vAlign w:val="center"/>
+          </w:tcPr>
+          <w:p>
+            <w:pPr>
+              <w:spacing w:after="0" w:line="240" w:lineRule="auto"/>
+              <w:contextualSpacing w:val="0"/>
+              <w:jc w:val="center"/>
+              <w:rPr>
+                <w:rFonts w:ascii="PT Sans" w:cs="PT Sans" w:eastAsia="PT Sans" w:hAnsi="PT Sans"/>
+                <w:b w:val="1"/>
+                <w:color w:val="ffffff"/>
+                <w:sz w:val="28"/>
+                <w:szCs w:val="28"/>
+              </w:rPr>
+            </w:pPr>
+            <w:r>
+              <w:rPr>
+                <w:rFonts w:ascii="PT Sans" w:cs="PT Sans" w:eastAsia="PT Sans" w:hAnsi="PT Sans"/>
+                <w:b w:val="1"/>
+                <w:color w:val="ffffff"/>
+                <w:sz w:val="28"/>
+                <w:szCs w:val="28"/>
+                <w:rtl w:val="0"/>
+              </w:rPr>
+              <w:t xml:space="preserve"> </w:t>
+            </w:r>
+            <w:r>
+              <w:rPr>
+                <w:rStyle w:val="regionStyle"/>
+                <w:b/>
+              </w:rPr>
+              <w:t>Universo</w:t>
+            </w:r>
+          </w:p>
+        </w:tc>
+      </w:tr>
+      <w:tr>
+        <w:trPr>
+          <w:trHeight w:val="780" w:hRule="atLeast"/>
+        </w:trPr>
+        <w:tc>
+          <w:tcPr>
+            <w:gridSpan w:val="3"/>
+            <w:tcBorders>
+              <w:left w:color="2e74b5" w:space="0" w:sz="18" w:val="single"/>
+              <w:right w:color="2e74b5" w:space="0" w:sz="18" w:val="single"/>
+            </w:tcBorders>
+            <w:shd w:fill="ededed" w:val="clear"/>
+            <w:tcMar>
+              <w:top w:w="0.0" w:type="dxa"/>
+              <w:left w:w="108.0" w:type="dxa"/>
+              <w:bottom w:w="0.0" w:type="dxa"/>
+              <w:right w:w="108.0" w:type="dxa"/>
+            </w:tcMar>
+            <w:vAlign w:val="center"/>
+          </w:tcPr>
+          <w:p>
+            <w:pPr>
+              <w:contextualSpacing w:val="0"/>
+              <w:jc w:val="center"/>
+              <w:rPr>
+                <w:rFonts w:ascii="PT Sans" w:cs="PT Sans" w:eastAsia="PT Sans" w:hAnsi="PT Sans"/>
+                <w:b w:val="1"/>
+                <w:sz w:val="28"/>
+                <w:szCs w:val="28"/>
+              </w:rPr>
+            </w:pPr>
+            <w:r>
+              <w:rPr>
+                <w:rtl w:val="0"/>
+              </w:rPr>
+            </w:r>
+            <w:r>
+              <w:rPr>
+                <w:rStyle w:val="titleStyle"/>
+                <w:b/>
+              </w:rPr>
+              <w:t>Coxinhaburguer</w:t>
+            </w:r>
+          </w:p>
+        </w:tc>
+        <w:tc>
+          <w:tcPr/>
+          <w:p>
+            <w:pPr>
+              <w:contextualSpacing w:val="0"/>
+              <w:rPr/>
+            </w:pPr>
+            <w:r>
+              <w:rPr>
+                <w:rtl w:val="0"/>
+              </w:rPr>
+            </w:r>
+          </w:p>
+        </w:tc>
+      </w:tr>
+      <w:tr>
+        <w:trPr>
+          <w:trHeight w:val="1680" w:hRule="atLeast"/>
+        </w:trPr>
+        <w:tc>
+          <w:tcPr>
+            <w:vMerge w:val="restart"/>
+            <w:tcBorders>
+              <w:left w:color="2e74b5" w:space="0" w:sz="18" w:val="single"/>
+            </w:tcBorders>
+            <w:shd w:fill="d9d9d9" w:val="clear"/>
+            <w:tcMar>
+              <w:top w:w="0.0" w:type="dxa"/>
+              <w:left w:w="108.0" w:type="dxa"/>
+              <w:bottom w:w="0.0" w:type="dxa"/>
+              <w:right w:w="108.0" w:type="dxa"/>
+            </w:tcMar>
+            <w:vAlign w:val="center"/>
+          </w:tcPr>
+          <w:p>
+            <w:pPr>
+              <w:spacing w:after="0" w:line="240" w:lineRule="auto"/>
+              <w:contextualSpacing w:val="0"/>
+              <w:jc w:val="center"/>
+              <w:rPr>
+                <w:rFonts w:ascii="Calibri" w:cs="Calibri" w:eastAsia="Calibri" w:hAnsi="Calibri"/>
+                <w:color w:val="ff0000"/>
+              </w:rPr>
+            </w:pPr>
+            <w:r>
+              <w:rPr>
+                <w:rtl w:val="0"/>
+              </w:rPr>
+            </w:r>
+            <w:r>
+              <w:drawing>
+                <wp:inline xmlns:a="http://schemas.openxmlformats.org/drawingml/2006/main" xmlns:pic="http://schemas.openxmlformats.org/drawingml/2006/picture">
+                  <wp:extent cx="2160000" cy="1800000"/>
+                  <wp:docPr id="8" name="Picture 8"/>
+                  <wp:cNvGraphicFramePr>
+                    <a:graphicFrameLocks noChangeAspect="1"/>
+                  </wp:cNvGraphicFramePr>
+                  <a:graphic>
+                    <a:graphicData uri="http://schemas.openxmlformats.org/drawingml/2006/picture">
+                      <pic:pic>
+                        <pic:nvPicPr>
+                          <pic:cNvPr id="0" name="image.jpg"/>
+                          <pic:cNvPicPr/>
+                        </pic:nvPicPr>
+                        <pic:blipFill>
+                          <a:blip r:embed="rId16"/>
+                          <a:stretch>
+                            <a:fillRect/>
+                          </a:stretch>
+                        </pic:blipFill>
+                        <pic:spPr>
+                          <a:xfrm>
+                            <a:off x="0" y="0"/>
+                            <a:ext cx="2160000" cy="1800000"/>
+                          </a:xfrm>
+                          <a:prstGeom prst="rect"/>
+                        </pic:spPr>
+                      </pic:pic>
+                    </a:graphicData>
+                  </a:graphic>
+                </wp:inline>
+              </w:drawing>
+            </w:r>
+          </w:p>
+          <w:p>
+            <w:pPr>
+              <w:spacing w:after="0" w:line="240" w:lineRule="auto"/>
+              <w:contextualSpacing w:val="0"/>
+              <w:jc w:val="center"/>
+              <w:rPr>
+                <w:rFonts w:ascii="Calibri" w:cs="Calibri" w:eastAsia="Calibri" w:hAnsi="Calibri"/>
+              </w:rPr>
+            </w:pPr>
+            <w:r>
+              <w:rPr>
+                <w:rtl w:val="0"/>
+              </w:rPr>
+            </w:r>
+          </w:p>
+        </w:tc>
+        <w:tc>
+          <w:tcPr>
+            <w:gridSpan w:val="2"/>
+            <w:tcBorders>
+              <w:right w:color="2e74b5" w:space="0" w:sz="18" w:val="single"/>
+            </w:tcBorders>
+            <w:shd w:fill="d9d9d9" w:val="clear"/>
+            <w:tcMar>
+              <w:top w:w="0.0" w:type="dxa"/>
+              <w:left w:w="108.0" w:type="dxa"/>
+              <w:bottom w:w="0.0" w:type="dxa"/>
+              <w:right w:w="108.0" w:type="dxa"/>
+            </w:tcMar>
+            <w:vAlign w:val="center"/>
+          </w:tcPr>
+          <w:p>
+            <w:pPr>
+              <w:contextualSpacing w:val="0"/>
+              <w:jc w:val="both"/>
+              <w:rPr>
+                <w:rFonts w:ascii="PT Sans" w:cs="PT Sans" w:eastAsia="PT Sans" w:hAnsi="PT Sans"/>
+                <w:sz w:val="24"/>
+                <w:szCs w:val="24"/>
+              </w:rPr>
+            </w:pPr>
+            <w:r>
+              <w:rPr>
+                <w:rtl w:val="0"/>
+              </w:rPr>
+            </w:r>
+            <w:r>
+              <w:rPr>
+                <w:rStyle w:val="textStyle"/>
+              </w:rPr>
+              <w:t>Em busca de um prato criativo e delicioso? A coxinhaburguer é a solução! Ela une duas receitas...</w:t>
             </w:r>
           </w:p>
         </w:tc>
@@ -838,7 +1992,7 @@
               <w:drawing>
                 <wp:inline xmlns:a="http://schemas.openxmlformats.org/drawingml/2006/main" xmlns:pic="http://schemas.openxmlformats.org/drawingml/2006/picture">
                   <wp:extent cx="900000" cy="900000"/>
-                  <wp:docPr id="6" name="Picture 6"/>
+                  <wp:docPr id="9" name="Picture 9"/>
                   <wp:cNvGraphicFramePr>
                     <a:graphicFrameLocks noChangeAspect="1"/>
                   </wp:cNvGraphicFramePr>
@@ -846,11 +2000,11 @@
                     <a:graphicData uri="http://schemas.openxmlformats.org/drawingml/2006/picture">
                       <pic:pic>
                         <pic:nvPicPr>
-                          <pic:cNvPr id="0" name="image.jpg"/>
+                          <pic:cNvPr id="0" name="image.png"/>
                           <pic:cNvPicPr/>
                         </pic:nvPicPr>
                         <pic:blipFill>
-                          <a:blip r:embed="rId14"/>
+                          <a:blip r:embed="rId12"/>
                           <a:stretch>
                             <a:fillRect/>
                           </a:stretch>
@@ -902,7 +2056,7 @@
               <w:rPr>
                 <w:rStyle w:val="urlStyle"/>
               </w:rPr>
-              <w:t>https://economia.estadao.com.br/noticias/geral,hoje-bitcoin-esta-mais-para-ouro-que-para-moeda,70002612708</w:t>
+              <w:t>https://www.terra.com.br/vida-e-estilo/culinaria/guia-da-cozinha/coxinhaburguer,96bf1b980aba756cbe3e48881f670984ffrf5rwz.html</w:t>
             </w:r>
           </w:p>
         </w:tc>
@@ -980,6 +2134,7 @@
                 <w:rStyle w:val="regionStyle"/>
                 <w:b/>
               </w:rPr>
+              <w:t>Mundo inteiro</w:t>
             </w:r>
           </w:p>
         </w:tc>
@@ -1025,7 +2180,7 @@
                 <w:rStyle w:val="titleStyle"/>
                 <w:b/>
               </w:rPr>
-              <w:t>Mandetta diz que Mais Médicos parecia 'convênio entre Cuba e PT'</w:t>
+              <w:t>Tatiana Calderon completa 202 voltas em teste da Sauber</w:t>
             </w:r>
           </w:p>
         </w:tc>
@@ -1082,7 +2237,7 @@
               <w:drawing>
                 <wp:inline xmlns:a="http://schemas.openxmlformats.org/drawingml/2006/main" xmlns:pic="http://schemas.openxmlformats.org/drawingml/2006/picture">
                   <wp:extent cx="2160000" cy="1800000"/>
-                  <wp:docPr id="7" name="Picture 7"/>
+                  <wp:docPr id="10" name="Picture 10"/>
                   <wp:cNvGraphicFramePr>
                     <a:graphicFrameLocks noChangeAspect="1"/>
                   </wp:cNvGraphicFramePr>
@@ -1094,7 +2249,7 @@
                           <pic:cNvPicPr/>
                         </pic:nvPicPr>
                         <pic:blipFill>
-                          <a:blip r:embed="rId11"/>
+                          <a:blip r:embed="rId17"/>
                           <a:stretch>
                             <a:fillRect/>
                           </a:stretch>
@@ -1163,7 +2318,7 @@
               <w:rPr>
                 <w:rStyle w:val="textStyle"/>
               </w:rPr>
-              <w:t>Nome do futuro ministro da Saúde foi divulgado nesta terça (20) por Jair Bolsonaro (PSL). Deputado falou sobre prioridades do governo</w:t>
+              <w:t>A pilota de testes da Sauber, Tatiana Calderon, acumulou uma experiência muito valiosa no último final de semana, quando completou 202 voltas em dois dias de</w:t>
             </w:r>
           </w:p>
         </w:tc>
@@ -1252,7 +2407,7 @@
               <w:drawing>
                 <wp:inline xmlns:a="http://schemas.openxmlformats.org/drawingml/2006/main" xmlns:pic="http://schemas.openxmlformats.org/drawingml/2006/picture">
                   <wp:extent cx="900000" cy="900000"/>
-                  <wp:docPr id="8" name="Picture 8"/>
+                  <wp:docPr id="11" name="Picture 11"/>
                   <wp:cNvGraphicFramePr>
                     <a:graphicFrameLocks noChangeAspect="1"/>
                   </wp:cNvGraphicFramePr>
@@ -1316,7 +2471,7 @@
               <w:rPr>
                 <w:rStyle w:val="urlStyle"/>
               </w:rPr>
-              <w:t>https://noticias.r7.com/brasil/mandetta-diz-que-mais-medicos-parecia-convenio-entre-cuba-e-pt-20112018</w:t>
+              <w:t>https://www.terra.com.br/esportes/automobilismo/f1mania/tatiana-calderon-completa-202-voltas-em-teste-da-sauber,8419db3049e5f049d9833f0d31fd0f7fo0f0cdrg.html</w:t>
             </w:r>
           </w:p>
         </w:tc>
@@ -1330,7 +2485,7 @@
         <w:drawing>
           <wp:inline xmlns:a="http://schemas.openxmlformats.org/drawingml/2006/main" xmlns:pic="http://schemas.openxmlformats.org/drawingml/2006/picture">
             <wp:extent cx="720000" cy="720000"/>
-            <wp:docPr id="9" name="Picture 9"/>
+            <wp:docPr id="12" name="Picture 12"/>
             <wp:cNvGraphicFramePr>
               <a:graphicFrameLocks noChangeAspect="1"/>
             </wp:cNvGraphicFramePr>
@@ -1342,7 +2497,7 @@
                     <pic:cNvPicPr/>
                   </pic:nvPicPr>
                   <pic:blipFill>
-                    <a:blip r:embed="rId15"/>
+                    <a:blip r:embed="rId18"/>
                     <a:stretch>
                       <a:fillRect/>
                     </a:stretch>

</xml_diff>